<commit_message>
Handle header and footer
Signed-off-by: SimJeg <sjegou@nvidia.com>
</commit_message>
<xml_diff>
--- a/tests/data/docx/unit_test_formatting.docx
+++ b/tests/data/docx/unit_test_formatting.docx
@@ -52,7 +52,7 @@
       </w:r>
     </w:p>
     <w:p>
-      <w:hyperlink r:id="rId5" w:history="1">
+      <w:hyperlink r:id="rId7" w:history="1">
         <w:r>
           <w:rPr>
             <w:rStyle w:val="Lienhypertexte"/>
@@ -72,7 +72,7 @@
           <w:lang w:val="en-US"/>
         </w:rPr>
       </w:pPr>
-      <w:hyperlink r:id="rId6" w:history="1">
+      <w:hyperlink r:id="rId8" w:history="1">
         <w:r>
           <w:rPr>
             <w:rStyle w:val="Lienhypertexte"/>
@@ -205,7 +205,7 @@
         </w:rPr>
         <w:t xml:space="preserve">and </w:t>
       </w:r>
-      <w:hyperlink r:id="rId7" w:history="1">
+      <w:hyperlink r:id="rId9" w:history="1">
         <w:r>
           <w:rPr>
             <w:rStyle w:val="Lienhypertexte"/>
@@ -363,6 +363,8 @@
       </w:pPr>
     </w:p>
     <w:sectPr>
+      <w:headerReference w:type="default" r:id="rId10"/>
+      <w:footerReference w:type="default" r:id="rId11"/>
       <w:pgSz w:w="11906" w:h="16838"/>
       <w:pgMar w:top="1417" w:right="1417" w:bottom="1417" w:left="1417" w:header="708" w:footer="708" w:gutter="0"/>
       <w:cols w:space="708"/>
@@ -370,6 +372,86 @@
     </w:sectPr>
   </w:body>
 </w:document>
+</file>
+
+<file path=word/endnotes.xml><?xml version="1.0" encoding="utf-8"?>
+<w:endnotes xmlns:wpc="http://schemas.microsoft.com/office/word/2010/wordprocessingCanvas" xmlns:cx="http://schemas.microsoft.com/office/drawing/2014/chartex" xmlns:cx1="http://schemas.microsoft.com/office/drawing/2015/9/8/chartex" xmlns:cx2="http://schemas.microsoft.com/office/drawing/2015/10/21/chartex" xmlns:cx3="http://schemas.microsoft.com/office/drawing/2016/5/9/chartex" xmlns:cx4="http://schemas.microsoft.com/office/drawing/2016/5/10/chartex" xmlns:cx5="http://schemas.microsoft.com/office/drawing/2016/5/11/chartex" xmlns:cx6="http://schemas.microsoft.com/office/drawing/2016/5/12/chartex" xmlns:cx7="http://schemas.microsoft.com/office/drawing/2016/5/13/chartex" xmlns:cx8="http://schemas.microsoft.com/office/drawing/2016/5/14/chartex" xmlns:mc="http://schemas.openxmlformats.org/markup-compatibility/2006" xmlns:aink="http://schemas.microsoft.com/office/drawing/2016/ink" xmlns:am3d="http://schemas.microsoft.com/office/drawing/2017/model3d" xmlns:o="urn:schemas-microsoft-com:office:office" xmlns:oel="http://schemas.microsoft.com/office/2019/extlst" xmlns:r="http://schemas.openxmlformats.org/officeDocument/2006/relationships" xmlns:m="http://schemas.openxmlformats.org/officeDocument/2006/math" xmlns:v="urn:schemas-microsoft-com:vml" xmlns:wp14="http://schemas.microsoft.com/office/word/2010/wordprocessingDrawing" xmlns:wp="http://schemas.openxmlformats.org/drawingml/2006/wordprocessingDrawing" xmlns:w10="urn:schemas-microsoft-com:office:word" xmlns:w="http://schemas.openxmlformats.org/wordprocessingml/2006/main" xmlns:w14="http://schemas.microsoft.com/office/word/2010/wordml" xmlns:w15="http://schemas.microsoft.com/office/word/2012/wordml" xmlns:w16cex="http://schemas.microsoft.com/office/word/2018/wordml/cex" xmlns:w16cid="http://schemas.microsoft.com/office/word/2016/wordml/cid" xmlns:w16="http://schemas.microsoft.com/office/word/2018/wordml" xmlns:w16du="http://schemas.microsoft.com/office/word/2023/wordml/word16du" xmlns:w16sdtdh="http://schemas.microsoft.com/office/word/2020/wordml/sdtdatahash" xmlns:w16sdtfl="http://schemas.microsoft.com/office/word/2024/wordml/sdtformatlock" xmlns:w16se="http://schemas.microsoft.com/office/word/2015/wordml/symex" xmlns:wpg="http://schemas.microsoft.com/office/word/2010/wordprocessingGroup" xmlns:wpi="http://schemas.microsoft.com/office/word/2010/wordprocessingInk" xmlns:wne="http://schemas.microsoft.com/office/word/2006/wordml" xmlns:wps="http://schemas.microsoft.com/office/word/2010/wordprocessingShape" mc:Ignorable="w14 w15 w16se w16cid w16 w16cex w16sdtdh w16sdtfl w16du wp14">
+  <w:endnote w:type="separator" w:id="-1">
+    <w:p>
+      <w:r>
+        <w:separator/>
+      </w:r>
+    </w:p>
+  </w:endnote>
+  <w:endnote w:type="continuationSeparator" w:id="0">
+    <w:p>
+      <w:r>
+        <w:continuationSeparator/>
+      </w:r>
+    </w:p>
+  </w:endnote>
+</w:endnotes>
+</file>
+
+<file path=word/footer1.xml><?xml version="1.0" encoding="utf-8"?>
+<w:ftr xmlns:wpc="http://schemas.microsoft.com/office/word/2010/wordprocessingCanvas" xmlns:cx="http://schemas.microsoft.com/office/drawing/2014/chartex" xmlns:cx1="http://schemas.microsoft.com/office/drawing/2015/9/8/chartex" xmlns:cx2="http://schemas.microsoft.com/office/drawing/2015/10/21/chartex" xmlns:cx3="http://schemas.microsoft.com/office/drawing/2016/5/9/chartex" xmlns:cx4="http://schemas.microsoft.com/office/drawing/2016/5/10/chartex" xmlns:cx5="http://schemas.microsoft.com/office/drawing/2016/5/11/chartex" xmlns:cx6="http://schemas.microsoft.com/office/drawing/2016/5/12/chartex" xmlns:cx7="http://schemas.microsoft.com/office/drawing/2016/5/13/chartex" xmlns:cx8="http://schemas.microsoft.com/office/drawing/2016/5/14/chartex" xmlns:mc="http://schemas.openxmlformats.org/markup-compatibility/2006" xmlns:aink="http://schemas.microsoft.com/office/drawing/2016/ink" xmlns:am3d="http://schemas.microsoft.com/office/drawing/2017/model3d" xmlns:o="urn:schemas-microsoft-com:office:office" xmlns:oel="http://schemas.microsoft.com/office/2019/extlst" xmlns:r="http://schemas.openxmlformats.org/officeDocument/2006/relationships" xmlns:m="http://schemas.openxmlformats.org/officeDocument/2006/math" xmlns:v="urn:schemas-microsoft-com:vml" xmlns:wp14="http://schemas.microsoft.com/office/word/2010/wordprocessingDrawing" xmlns:wp="http://schemas.openxmlformats.org/drawingml/2006/wordprocessingDrawing" xmlns:w10="urn:schemas-microsoft-com:office:word" xmlns:w="http://schemas.openxmlformats.org/wordprocessingml/2006/main" xmlns:w14="http://schemas.microsoft.com/office/word/2010/wordml" xmlns:w15="http://schemas.microsoft.com/office/word/2012/wordml" xmlns:w16cex="http://schemas.microsoft.com/office/word/2018/wordml/cex" xmlns:w16cid="http://schemas.microsoft.com/office/word/2016/wordml/cid" xmlns:w16="http://schemas.microsoft.com/office/word/2018/wordml" xmlns:w16du="http://schemas.microsoft.com/office/word/2023/wordml/word16du" xmlns:w16sdtdh="http://schemas.microsoft.com/office/word/2020/wordml/sdtdatahash" xmlns:w16sdtfl="http://schemas.microsoft.com/office/word/2024/wordml/sdtformatlock" xmlns:w16se="http://schemas.microsoft.com/office/word/2015/wordml/symex" xmlns:wpg="http://schemas.microsoft.com/office/word/2010/wordprocessingGroup" xmlns:wpi="http://schemas.microsoft.com/office/word/2010/wordprocessingInk" xmlns:wne="http://schemas.microsoft.com/office/word/2006/wordml" xmlns:wps="http://schemas.microsoft.com/office/word/2010/wordprocessingShape" mc:Ignorable="w14 w15 w16se w16cid w16 w16cex w16sdtdh w16sdtfl w16du wp14">
+  <w:p>
+    <w:pPr>
+      <w:pStyle w:val="Pieddepage"/>
+    </w:pPr>
+    <w:r>
+      <w:t xml:space="preserve">This </w:t>
+    </w:r>
+    <w:proofErr w:type="spellStart"/>
+    <w:r>
+      <w:t>is</w:t>
+    </w:r>
+    <w:proofErr w:type="spellEnd"/>
+    <w:r>
+      <w:t xml:space="preserve"> a footer</w:t>
+    </w:r>
+  </w:p>
+</w:ftr>
+</file>
+
+<file path=word/footnotes.xml><?xml version="1.0" encoding="utf-8"?>
+<w:footnotes xmlns:wpc="http://schemas.microsoft.com/office/word/2010/wordprocessingCanvas" xmlns:cx="http://schemas.microsoft.com/office/drawing/2014/chartex" xmlns:cx1="http://schemas.microsoft.com/office/drawing/2015/9/8/chartex" xmlns:cx2="http://schemas.microsoft.com/office/drawing/2015/10/21/chartex" xmlns:cx3="http://schemas.microsoft.com/office/drawing/2016/5/9/chartex" xmlns:cx4="http://schemas.microsoft.com/office/drawing/2016/5/10/chartex" xmlns:cx5="http://schemas.microsoft.com/office/drawing/2016/5/11/chartex" xmlns:cx6="http://schemas.microsoft.com/office/drawing/2016/5/12/chartex" xmlns:cx7="http://schemas.microsoft.com/office/drawing/2016/5/13/chartex" xmlns:cx8="http://schemas.microsoft.com/office/drawing/2016/5/14/chartex" xmlns:mc="http://schemas.openxmlformats.org/markup-compatibility/2006" xmlns:aink="http://schemas.microsoft.com/office/drawing/2016/ink" xmlns:am3d="http://schemas.microsoft.com/office/drawing/2017/model3d" xmlns:o="urn:schemas-microsoft-com:office:office" xmlns:oel="http://schemas.microsoft.com/office/2019/extlst" xmlns:r="http://schemas.openxmlformats.org/officeDocument/2006/relationships" xmlns:m="http://schemas.openxmlformats.org/officeDocument/2006/math" xmlns:v="urn:schemas-microsoft-com:vml" xmlns:wp14="http://schemas.microsoft.com/office/word/2010/wordprocessingDrawing" xmlns:wp="http://schemas.openxmlformats.org/drawingml/2006/wordprocessingDrawing" xmlns:w10="urn:schemas-microsoft-com:office:word" xmlns:w="http://schemas.openxmlformats.org/wordprocessingml/2006/main" xmlns:w14="http://schemas.microsoft.com/office/word/2010/wordml" xmlns:w15="http://schemas.microsoft.com/office/word/2012/wordml" xmlns:w16cex="http://schemas.microsoft.com/office/word/2018/wordml/cex" xmlns:w16cid="http://schemas.microsoft.com/office/word/2016/wordml/cid" xmlns:w16="http://schemas.microsoft.com/office/word/2018/wordml" xmlns:w16du="http://schemas.microsoft.com/office/word/2023/wordml/word16du" xmlns:w16sdtdh="http://schemas.microsoft.com/office/word/2020/wordml/sdtdatahash" xmlns:w16sdtfl="http://schemas.microsoft.com/office/word/2024/wordml/sdtformatlock" xmlns:w16se="http://schemas.microsoft.com/office/word/2015/wordml/symex" xmlns:wpg="http://schemas.microsoft.com/office/word/2010/wordprocessingGroup" xmlns:wpi="http://schemas.microsoft.com/office/word/2010/wordprocessingInk" xmlns:wne="http://schemas.microsoft.com/office/word/2006/wordml" xmlns:wps="http://schemas.microsoft.com/office/word/2010/wordprocessingShape" mc:Ignorable="w14 w15 w16se w16cid w16 w16cex w16sdtdh w16sdtfl w16du wp14">
+  <w:footnote w:type="separator" w:id="-1">
+    <w:p>
+      <w:r>
+        <w:separator/>
+      </w:r>
+    </w:p>
+  </w:footnote>
+  <w:footnote w:type="continuationSeparator" w:id="0">
+    <w:p>
+      <w:r>
+        <w:continuationSeparator/>
+      </w:r>
+    </w:p>
+  </w:footnote>
+</w:footnotes>
+</file>
+
+<file path=word/header1.xml><?xml version="1.0" encoding="utf-8"?>
+<w:hdr xmlns:wpc="http://schemas.microsoft.com/office/word/2010/wordprocessingCanvas" xmlns:cx="http://schemas.microsoft.com/office/drawing/2014/chartex" xmlns:cx1="http://schemas.microsoft.com/office/drawing/2015/9/8/chartex" xmlns:cx2="http://schemas.microsoft.com/office/drawing/2015/10/21/chartex" xmlns:cx3="http://schemas.microsoft.com/office/drawing/2016/5/9/chartex" xmlns:cx4="http://schemas.microsoft.com/office/drawing/2016/5/10/chartex" xmlns:cx5="http://schemas.microsoft.com/office/drawing/2016/5/11/chartex" xmlns:cx6="http://schemas.microsoft.com/office/drawing/2016/5/12/chartex" xmlns:cx7="http://schemas.microsoft.com/office/drawing/2016/5/13/chartex" xmlns:cx8="http://schemas.microsoft.com/office/drawing/2016/5/14/chartex" xmlns:mc="http://schemas.openxmlformats.org/markup-compatibility/2006" xmlns:aink="http://schemas.microsoft.com/office/drawing/2016/ink" xmlns:am3d="http://schemas.microsoft.com/office/drawing/2017/model3d" xmlns:o="urn:schemas-microsoft-com:office:office" xmlns:oel="http://schemas.microsoft.com/office/2019/extlst" xmlns:r="http://schemas.openxmlformats.org/officeDocument/2006/relationships" xmlns:m="http://schemas.openxmlformats.org/officeDocument/2006/math" xmlns:v="urn:schemas-microsoft-com:vml" xmlns:wp14="http://schemas.microsoft.com/office/word/2010/wordprocessingDrawing" xmlns:wp="http://schemas.openxmlformats.org/drawingml/2006/wordprocessingDrawing" xmlns:w10="urn:schemas-microsoft-com:office:word" xmlns:w="http://schemas.openxmlformats.org/wordprocessingml/2006/main" xmlns:w14="http://schemas.microsoft.com/office/word/2010/wordml" xmlns:w15="http://schemas.microsoft.com/office/word/2012/wordml" xmlns:w16cex="http://schemas.microsoft.com/office/word/2018/wordml/cex" xmlns:w16cid="http://schemas.microsoft.com/office/word/2016/wordml/cid" xmlns:w16="http://schemas.microsoft.com/office/word/2018/wordml" xmlns:w16du="http://schemas.microsoft.com/office/word/2023/wordml/word16du" xmlns:w16sdtdh="http://schemas.microsoft.com/office/word/2020/wordml/sdtdatahash" xmlns:w16sdtfl="http://schemas.microsoft.com/office/word/2024/wordml/sdtformatlock" xmlns:w16se="http://schemas.microsoft.com/office/word/2015/wordml/symex" xmlns:wpg="http://schemas.microsoft.com/office/word/2010/wordprocessingGroup" xmlns:wpi="http://schemas.microsoft.com/office/word/2010/wordprocessingInk" xmlns:wne="http://schemas.microsoft.com/office/word/2006/wordml" xmlns:wps="http://schemas.microsoft.com/office/word/2010/wordprocessingShape" mc:Ignorable="w14 w15 w16se w16cid w16 w16cex w16sdtdh w16sdtfl w16du wp14">
+  <w:p>
+    <w:pPr>
+      <w:pStyle w:val="En-tte"/>
+    </w:pPr>
+    <w:r>
+      <w:t xml:space="preserve">This </w:t>
+    </w:r>
+    <w:proofErr w:type="spellStart"/>
+    <w:r>
+      <w:t>is</w:t>
+    </w:r>
+    <w:proofErr w:type="spellEnd"/>
+    <w:r>
+      <w:t xml:space="preserve"> a header</w:t>
+    </w:r>
+  </w:p>
+</w:hdr>
 </file>
 
 <file path=word/numbering.xml><?xml version="1.0" encoding="utf-8"?>
@@ -1463,6 +1545,48 @@
       <w:bCs/>
     </w:rPr>
   </w:style>
+  <w:style w:type="paragraph" w:styleId="En-tte">
+    <w:name w:val="header"/>
+    <w:basedOn w:val="Normal"/>
+    <w:link w:val="En-tteCar"/>
+    <w:uiPriority w:val="99"/>
+    <w:unhideWhenUsed/>
+    <w:rsid w:val="004B7D27"/>
+    <w:pPr>
+      <w:tabs>
+        <w:tab w:val="center" w:pos="4536"/>
+        <w:tab w:val="right" w:pos="9072"/>
+      </w:tabs>
+    </w:pPr>
+  </w:style>
+  <w:style w:type="character" w:customStyle="1" w:styleId="En-tteCar">
+    <w:name w:val="En-tête Car"/>
+    <w:basedOn w:val="Policepardfaut"/>
+    <w:link w:val="En-tte"/>
+    <w:uiPriority w:val="99"/>
+    <w:rsid w:val="004B7D27"/>
+  </w:style>
+  <w:style w:type="paragraph" w:styleId="Pieddepage">
+    <w:name w:val="footer"/>
+    <w:basedOn w:val="Normal"/>
+    <w:link w:val="PieddepageCar"/>
+    <w:uiPriority w:val="99"/>
+    <w:unhideWhenUsed/>
+    <w:rsid w:val="004B7D27"/>
+    <w:pPr>
+      <w:tabs>
+        <w:tab w:val="center" w:pos="4536"/>
+        <w:tab w:val="right" w:pos="9072"/>
+      </w:tabs>
+    </w:pPr>
+  </w:style>
+  <w:style w:type="character" w:customStyle="1" w:styleId="PieddepageCar">
+    <w:name w:val="Pied de page Car"/>
+    <w:basedOn w:val="Policepardfaut"/>
+    <w:link w:val="Pieddepage"/>
+    <w:uiPriority w:val="99"/>
+    <w:rsid w:val="004B7D27"/>
+  </w:style>
 </w:styles>
 </file>
 

</xml_diff>

<commit_message>
fix minor bugs, mark helper methods internal
Signed-off-by: Panos Vagenas <pva@zurich.ibm.com>
</commit_message>
<xml_diff>
--- a/tests/data/docx/unit_test_formatting.docx
+++ b/tests/data/docx/unit_test_formatting.docx
@@ -55,7 +55,7 @@
       <w:hyperlink r:id="rId7" w:history="1">
         <w:r>
           <w:rPr>
-            <w:rStyle w:val="Lienhypertexte"/>
+            <w:rStyle w:val="Hyperlink"/>
             <w:lang w:val="en-US"/>
           </w:rPr>
           <w:t>hyperlink</w:t>
@@ -75,7 +75,7 @@
       <w:hyperlink r:id="rId8" w:history="1">
         <w:r>
           <w:rPr>
-            <w:rStyle w:val="Lienhypertexte"/>
+            <w:rStyle w:val="Hyperlink"/>
             <w:b/>
             <w:bCs/>
             <w:i/>
@@ -86,7 +86,7 @@
         </w:r>
         <w:r>
           <w:rPr>
-            <w:rStyle w:val="Lienhypertexte"/>
+            <w:rStyle w:val="Hyperlink"/>
             <w:b/>
             <w:bCs/>
             <w:i/>
@@ -97,7 +97,7 @@
         </w:r>
         <w:r>
           <w:rPr>
-            <w:rStyle w:val="Lienhypertexte"/>
+            <w:rStyle w:val="Hyperlink"/>
             <w:b/>
             <w:bCs/>
             <w:i/>
@@ -108,7 +108,7 @@
         </w:r>
         <w:r>
           <w:rPr>
-            <w:rStyle w:val="Lienhypertexte"/>
+            <w:rStyle w:val="Hyperlink"/>
             <w:b/>
             <w:bCs/>
             <w:i/>
@@ -119,7 +119,7 @@
         </w:r>
         <w:r>
           <w:rPr>
-            <w:rStyle w:val="Lienhypertexte"/>
+            <w:rStyle w:val="Hyperlink"/>
             <w:b/>
             <w:bCs/>
             <w:i/>
@@ -130,7 +130,7 @@
         </w:r>
         <w:r>
           <w:rPr>
-            <w:rStyle w:val="Lienhypertexte"/>
+            <w:rStyle w:val="Hyperlink"/>
             <w:b/>
             <w:bCs/>
             <w:i/>
@@ -141,7 +141,7 @@
         </w:r>
         <w:r>
           <w:rPr>
-            <w:rStyle w:val="Lienhypertexte"/>
+            <w:rStyle w:val="Hyperlink"/>
             <w:b/>
             <w:bCs/>
             <w:i/>
@@ -160,6 +160,12 @@
       </w:pPr>
       <w:r>
         <w:rPr>
+          <w:lang w:val="en-US"/>
+        </w:rPr>
+        <w:t xml:space="preserve">Normal </w:t>
+      </w:r>
+      <w:r>
+        <w:rPr>
           <w:i/>
           <w:iCs/>
           <w:lang w:val="en-US"/>
@@ -208,7 +214,7 @@
       <w:hyperlink r:id="rId9" w:history="1">
         <w:r>
           <w:rPr>
-            <w:rStyle w:val="Lienhypertexte"/>
+            <w:rStyle w:val="Hyperlink"/>
             <w:lang w:val="en-US"/>
           </w:rPr>
           <w:t>hyperlink</w:t>
@@ -236,14 +242,7 @@
     </w:p>
     <w:p>
       <w:pPr>
-        <w:rPr>
-          <w:lang w:val="en-US"/>
-        </w:rPr>
-      </w:pPr>
-    </w:p>
-    <w:p>
-      <w:pPr>
-        <w:pStyle w:val="Paragraphedeliste"/>
+        <w:pStyle w:val="ListParagraph"/>
         <w:numPr>
           <w:ilvl w:val="0"/>
           <w:numId w:val="1"/>
@@ -281,7 +280,7 @@
     </w:p>
     <w:p>
       <w:pPr>
-        <w:pStyle w:val="Paragraphedeliste"/>
+        <w:pStyle w:val="ListParagraph"/>
         <w:numPr>
           <w:ilvl w:val="0"/>
           <w:numId w:val="1"/>
@@ -298,7 +297,7 @@
           <w:bCs/>
           <w:lang w:val="en-US"/>
         </w:rPr>
-        <w:t>B</w:t>
+        <w:t>Bold</w:t>
       </w:r>
       <w:r>
         <w:rPr>
@@ -306,20 +305,12 @@
           <w:bCs/>
           <w:lang w:val="en-US"/>
         </w:rPr>
-        <w:t>old</w:t>
-      </w:r>
-      <w:r>
-        <w:rPr>
-          <w:b/>
-          <w:bCs/>
-          <w:lang w:val="en-US"/>
-        </w:rPr>
         <w:t xml:space="preserve"> bullet 2</w:t>
       </w:r>
     </w:p>
     <w:p>
       <w:pPr>
-        <w:pStyle w:val="Paragraphedeliste"/>
+        <w:pStyle w:val="ListParagraph"/>
         <w:numPr>
           <w:ilvl w:val="0"/>
           <w:numId w:val="1"/>
@@ -334,14 +325,7 @@
           <w:u w:val="single"/>
           <w:lang w:val="en-US"/>
         </w:rPr>
-        <w:t>U</w:t>
-      </w:r>
-      <w:r>
-        <w:rPr>
-          <w:u w:val="single"/>
-          <w:lang w:val="en-US"/>
-        </w:rPr>
-        <w:t>nderline</w:t>
+        <w:t>Underline</w:t>
       </w:r>
       <w:r>
         <w:rPr>
@@ -353,8 +337,108 @@
     </w:p>
     <w:p>
       <w:pPr>
-        <w:rPr>
-          <w:rStyle w:val="Accentuationlgre"/>
+        <w:pStyle w:val="ListParagraph"/>
+        <w:numPr>
+          <w:ilvl w:val="0"/>
+          <w:numId w:val="1"/>
+        </w:numPr>
+        <w:rPr>
+          <w:lang w:val="en-US"/>
+        </w:rPr>
+      </w:pPr>
+      <w:r>
+        <w:rPr>
+          <w:lang w:val="en-US"/>
+        </w:rPr>
+        <w:t xml:space="preserve">Some </w:t>
+      </w:r>
+      <w:r>
+        <w:rPr>
+          <w:i/>
+          <w:iCs/>
+          <w:lang w:val="en-US"/>
+        </w:rPr>
+        <w:t>italic</w:t>
+      </w:r>
+      <w:r>
+        <w:rPr>
+          <w:lang w:val="en-US"/>
+        </w:rPr>
+        <w:t xml:space="preserve"> </w:t>
+      </w:r>
+      <w:r>
+        <w:rPr>
+          <w:b/>
+          <w:bCs/>
+          <w:lang w:val="en-US"/>
+        </w:rPr>
+        <w:t>bold</w:t>
+      </w:r>
+      <w:r>
+        <w:rPr>
+          <w:lang w:val="en-US"/>
+        </w:rPr>
+        <w:t xml:space="preserve"> </w:t>
+      </w:r>
+      <w:r>
+        <w:rPr>
+          <w:u w:val="single"/>
+          <w:lang w:val="en-US"/>
+        </w:rPr>
+        <w:t>underline</w:t>
+      </w:r>
+    </w:p>
+    <w:p>
+      <w:pPr>
+        <w:pStyle w:val="ListParagraph"/>
+        <w:numPr>
+          <w:ilvl w:val="1"/>
+          <w:numId w:val="1"/>
+        </w:numPr>
+        <w:rPr>
+          <w:u w:val="single"/>
+          <w:lang w:val="en-US"/>
+        </w:rPr>
+      </w:pPr>
+      <w:r>
+        <w:rPr>
+          <w:lang w:val="en-US"/>
+        </w:rPr>
+        <w:t>Nested</w:t>
+      </w:r>
+      <w:r>
+        <w:rPr>
+          <w:lang w:val="en-US"/>
+        </w:rPr>
+        <w:t xml:space="preserve"> </w:t>
+      </w:r>
+      <w:r>
+        <w:rPr>
+          <w:i/>
+          <w:iCs/>
+          <w:lang w:val="en-US"/>
+        </w:rPr>
+        <w:t>italic</w:t>
+      </w:r>
+      <w:r>
+        <w:rPr>
+          <w:lang w:val="en-US"/>
+        </w:rPr>
+        <w:t xml:space="preserve"> </w:t>
+      </w:r>
+      <w:r>
+        <w:rPr>
+          <w:b/>
+          <w:bCs/>
+          <w:lang w:val="en-US"/>
+        </w:rPr>
+        <w:t>bold</w:t>
+      </w:r>
+    </w:p>
+    <w:p>
+      <w:pPr>
+        <w:rPr>
+          <w:rStyle w:val="SubtleEmphasis"/>
           <w:i w:val="0"/>
           <w:iCs w:val="0"/>
           <w:color w:val="auto"/>
@@ -397,7 +481,7 @@
 <w:ftr xmlns:wpc="http://schemas.microsoft.com/office/word/2010/wordprocessingCanvas" xmlns:cx="http://schemas.microsoft.com/office/drawing/2014/chartex" xmlns:cx1="http://schemas.microsoft.com/office/drawing/2015/9/8/chartex" xmlns:cx2="http://schemas.microsoft.com/office/drawing/2015/10/21/chartex" xmlns:cx3="http://schemas.microsoft.com/office/drawing/2016/5/9/chartex" xmlns:cx4="http://schemas.microsoft.com/office/drawing/2016/5/10/chartex" xmlns:cx5="http://schemas.microsoft.com/office/drawing/2016/5/11/chartex" xmlns:cx6="http://schemas.microsoft.com/office/drawing/2016/5/12/chartex" xmlns:cx7="http://schemas.microsoft.com/office/drawing/2016/5/13/chartex" xmlns:cx8="http://schemas.microsoft.com/office/drawing/2016/5/14/chartex" xmlns:mc="http://schemas.openxmlformats.org/markup-compatibility/2006" xmlns:aink="http://schemas.microsoft.com/office/drawing/2016/ink" xmlns:am3d="http://schemas.microsoft.com/office/drawing/2017/model3d" xmlns:o="urn:schemas-microsoft-com:office:office" xmlns:oel="http://schemas.microsoft.com/office/2019/extlst" xmlns:r="http://schemas.openxmlformats.org/officeDocument/2006/relationships" xmlns:m="http://schemas.openxmlformats.org/officeDocument/2006/math" xmlns:v="urn:schemas-microsoft-com:vml" xmlns:wp14="http://schemas.microsoft.com/office/word/2010/wordprocessingDrawing" xmlns:wp="http://schemas.openxmlformats.org/drawingml/2006/wordprocessingDrawing" xmlns:w10="urn:schemas-microsoft-com:office:word" xmlns:w="http://schemas.openxmlformats.org/wordprocessingml/2006/main" xmlns:w14="http://schemas.microsoft.com/office/word/2010/wordml" xmlns:w15="http://schemas.microsoft.com/office/word/2012/wordml" xmlns:w16cex="http://schemas.microsoft.com/office/word/2018/wordml/cex" xmlns:w16cid="http://schemas.microsoft.com/office/word/2016/wordml/cid" xmlns:w16="http://schemas.microsoft.com/office/word/2018/wordml" xmlns:w16du="http://schemas.microsoft.com/office/word/2023/wordml/word16du" xmlns:w16sdtdh="http://schemas.microsoft.com/office/word/2020/wordml/sdtdatahash" xmlns:w16sdtfl="http://schemas.microsoft.com/office/word/2024/wordml/sdtformatlock" xmlns:w16se="http://schemas.microsoft.com/office/word/2015/wordml/symex" xmlns:wpg="http://schemas.microsoft.com/office/word/2010/wordprocessingGroup" xmlns:wpi="http://schemas.microsoft.com/office/word/2010/wordprocessingInk" xmlns:wne="http://schemas.microsoft.com/office/word/2006/wordml" xmlns:wps="http://schemas.microsoft.com/office/word/2010/wordprocessingShape" mc:Ignorable="w14 w15 w16se w16cid w16 w16cex w16sdtdh w16sdtfl w16du wp14">
   <w:p>
     <w:pPr>
-      <w:pStyle w:val="Pieddepage"/>
+      <w:pStyle w:val="Footer"/>
     </w:pPr>
     <w:r>
       <w:t xml:space="preserve">This </w:t>
@@ -408,8 +492,13 @@
     </w:r>
     <w:proofErr w:type="spellEnd"/>
     <w:r>
-      <w:t xml:space="preserve"> a footer</w:t>
+      <w:t xml:space="preserve"> a </w:t>
     </w:r>
+    <w:proofErr w:type="spellStart"/>
+    <w:r>
+      <w:t>footer</w:t>
+    </w:r>
+    <w:proofErr w:type="spellEnd"/>
   </w:p>
 </w:ftr>
 </file>
@@ -437,7 +526,7 @@
 <w:hdr xmlns:wpc="http://schemas.microsoft.com/office/word/2010/wordprocessingCanvas" xmlns:cx="http://schemas.microsoft.com/office/drawing/2014/chartex" xmlns:cx1="http://schemas.microsoft.com/office/drawing/2015/9/8/chartex" xmlns:cx2="http://schemas.microsoft.com/office/drawing/2015/10/21/chartex" xmlns:cx3="http://schemas.microsoft.com/office/drawing/2016/5/9/chartex" xmlns:cx4="http://schemas.microsoft.com/office/drawing/2016/5/10/chartex" xmlns:cx5="http://schemas.microsoft.com/office/drawing/2016/5/11/chartex" xmlns:cx6="http://schemas.microsoft.com/office/drawing/2016/5/12/chartex" xmlns:cx7="http://schemas.microsoft.com/office/drawing/2016/5/13/chartex" xmlns:cx8="http://schemas.microsoft.com/office/drawing/2016/5/14/chartex" xmlns:mc="http://schemas.openxmlformats.org/markup-compatibility/2006" xmlns:aink="http://schemas.microsoft.com/office/drawing/2016/ink" xmlns:am3d="http://schemas.microsoft.com/office/drawing/2017/model3d" xmlns:o="urn:schemas-microsoft-com:office:office" xmlns:oel="http://schemas.microsoft.com/office/2019/extlst" xmlns:r="http://schemas.openxmlformats.org/officeDocument/2006/relationships" xmlns:m="http://schemas.openxmlformats.org/officeDocument/2006/math" xmlns:v="urn:schemas-microsoft-com:vml" xmlns:wp14="http://schemas.microsoft.com/office/word/2010/wordprocessingDrawing" xmlns:wp="http://schemas.openxmlformats.org/drawingml/2006/wordprocessingDrawing" xmlns:w10="urn:schemas-microsoft-com:office:word" xmlns:w="http://schemas.openxmlformats.org/wordprocessingml/2006/main" xmlns:w14="http://schemas.microsoft.com/office/word/2010/wordml" xmlns:w15="http://schemas.microsoft.com/office/word/2012/wordml" xmlns:w16cex="http://schemas.microsoft.com/office/word/2018/wordml/cex" xmlns:w16cid="http://schemas.microsoft.com/office/word/2016/wordml/cid" xmlns:w16="http://schemas.microsoft.com/office/word/2018/wordml" xmlns:w16du="http://schemas.microsoft.com/office/word/2023/wordml/word16du" xmlns:w16sdtdh="http://schemas.microsoft.com/office/word/2020/wordml/sdtdatahash" xmlns:w16sdtfl="http://schemas.microsoft.com/office/word/2024/wordml/sdtformatlock" xmlns:w16se="http://schemas.microsoft.com/office/word/2015/wordml/symex" xmlns:wpg="http://schemas.microsoft.com/office/word/2010/wordprocessingGroup" xmlns:wpi="http://schemas.microsoft.com/office/word/2010/wordprocessingInk" xmlns:wne="http://schemas.microsoft.com/office/word/2006/wordml" xmlns:wps="http://schemas.microsoft.com/office/word/2010/wordprocessingShape" mc:Ignorable="w14 w15 w16se w16cid w16 w16cex w16sdtdh w16sdtfl w16du wp14">
   <w:p>
     <w:pPr>
-      <w:pStyle w:val="En-tte"/>
+      <w:pStyle w:val="Header"/>
     </w:pPr>
     <w:r>
       <w:t xml:space="preserve">This </w:t>
@@ -472,7 +561,7 @@
         <w:rFonts w:ascii="Symbol" w:hAnsi="Symbol" w:hint="default"/>
       </w:rPr>
     </w:lvl>
-    <w:lvl w:ilvl="1" w:tplc="040C0003" w:tentative="1">
+    <w:lvl w:ilvl="1" w:tplc="040C0003">
       <w:start w:val="1"/>
       <w:numFmt w:val="bullet"/>
       <w:lvlText w:val="o"/>
@@ -972,11 +1061,11 @@
     <w:name w:val="Normal"/>
     <w:qFormat/>
   </w:style>
-  <w:style w:type="paragraph" w:styleId="Titre1">
+  <w:style w:type="paragraph" w:styleId="Heading1">
     <w:name w:val="heading 1"/>
     <w:basedOn w:val="Normal"/>
     <w:next w:val="Normal"/>
-    <w:link w:val="Titre1Car"/>
+    <w:link w:val="Heading1Char"/>
     <w:uiPriority w:val="9"/>
     <w:qFormat/>
     <w:rsid w:val="005B2EC5"/>
@@ -993,11 +1082,11 @@
       <w:szCs w:val="40"/>
     </w:rPr>
   </w:style>
-  <w:style w:type="paragraph" w:styleId="Titre2">
+  <w:style w:type="paragraph" w:styleId="Heading2">
     <w:name w:val="heading 2"/>
     <w:basedOn w:val="Normal"/>
     <w:next w:val="Normal"/>
-    <w:link w:val="Titre2Car"/>
+    <w:link w:val="Heading2Char"/>
     <w:uiPriority w:val="9"/>
     <w:semiHidden/>
     <w:unhideWhenUsed/>
@@ -1016,11 +1105,11 @@
       <w:szCs w:val="32"/>
     </w:rPr>
   </w:style>
-  <w:style w:type="paragraph" w:styleId="Titre3">
+  <w:style w:type="paragraph" w:styleId="Heading3">
     <w:name w:val="heading 3"/>
     <w:basedOn w:val="Normal"/>
     <w:next w:val="Normal"/>
-    <w:link w:val="Titre3Car"/>
+    <w:link w:val="Heading3Char"/>
     <w:uiPriority w:val="9"/>
     <w:semiHidden/>
     <w:unhideWhenUsed/>
@@ -1039,11 +1128,11 @@
       <w:szCs w:val="28"/>
     </w:rPr>
   </w:style>
-  <w:style w:type="paragraph" w:styleId="Titre4">
+  <w:style w:type="paragraph" w:styleId="Heading4">
     <w:name w:val="heading 4"/>
     <w:basedOn w:val="Normal"/>
     <w:next w:val="Normal"/>
-    <w:link w:val="Titre4Car"/>
+    <w:link w:val="Heading4Char"/>
     <w:uiPriority w:val="9"/>
     <w:semiHidden/>
     <w:unhideWhenUsed/>
@@ -1062,11 +1151,11 @@
       <w:color w:val="0F4761" w:themeColor="accent1" w:themeShade="BF"/>
     </w:rPr>
   </w:style>
-  <w:style w:type="paragraph" w:styleId="Titre5">
+  <w:style w:type="paragraph" w:styleId="Heading5">
     <w:name w:val="heading 5"/>
     <w:basedOn w:val="Normal"/>
     <w:next w:val="Normal"/>
-    <w:link w:val="Titre5Car"/>
+    <w:link w:val="Heading5Char"/>
     <w:uiPriority w:val="9"/>
     <w:semiHidden/>
     <w:unhideWhenUsed/>
@@ -1083,11 +1172,11 @@
       <w:color w:val="0F4761" w:themeColor="accent1" w:themeShade="BF"/>
     </w:rPr>
   </w:style>
-  <w:style w:type="paragraph" w:styleId="Titre6">
+  <w:style w:type="paragraph" w:styleId="Heading6">
     <w:name w:val="heading 6"/>
     <w:basedOn w:val="Normal"/>
     <w:next w:val="Normal"/>
-    <w:link w:val="Titre6Car"/>
+    <w:link w:val="Heading6Char"/>
     <w:uiPriority w:val="9"/>
     <w:semiHidden/>
     <w:unhideWhenUsed/>
@@ -1106,11 +1195,11 @@
       <w:color w:val="595959" w:themeColor="text1" w:themeTint="A6"/>
     </w:rPr>
   </w:style>
-  <w:style w:type="paragraph" w:styleId="Titre7">
+  <w:style w:type="paragraph" w:styleId="Heading7">
     <w:name w:val="heading 7"/>
     <w:basedOn w:val="Normal"/>
     <w:next w:val="Normal"/>
-    <w:link w:val="Titre7Car"/>
+    <w:link w:val="Heading7Char"/>
     <w:uiPriority w:val="9"/>
     <w:semiHidden/>
     <w:unhideWhenUsed/>
@@ -1127,11 +1216,11 @@
       <w:color w:val="595959" w:themeColor="text1" w:themeTint="A6"/>
     </w:rPr>
   </w:style>
-  <w:style w:type="paragraph" w:styleId="Titre8">
+  <w:style w:type="paragraph" w:styleId="Heading8">
     <w:name w:val="heading 8"/>
     <w:basedOn w:val="Normal"/>
     <w:next w:val="Normal"/>
-    <w:link w:val="Titre8Car"/>
+    <w:link w:val="Heading8Char"/>
     <w:uiPriority w:val="9"/>
     <w:semiHidden/>
     <w:unhideWhenUsed/>
@@ -1149,11 +1238,11 @@
       <w:color w:val="272727" w:themeColor="text1" w:themeTint="D8"/>
     </w:rPr>
   </w:style>
-  <w:style w:type="paragraph" w:styleId="Titre9">
+  <w:style w:type="paragraph" w:styleId="Heading9">
     <w:name w:val="heading 9"/>
     <w:basedOn w:val="Normal"/>
     <w:next w:val="Normal"/>
-    <w:link w:val="Titre9Car"/>
+    <w:link w:val="Heading9Char"/>
     <w:uiPriority w:val="9"/>
     <w:semiHidden/>
     <w:unhideWhenUsed/>
@@ -1169,13 +1258,13 @@
       <w:color w:val="272727" w:themeColor="text1" w:themeTint="D8"/>
     </w:rPr>
   </w:style>
-  <w:style w:type="character" w:default="1" w:styleId="Policepardfaut">
+  <w:style w:type="character" w:default="1" w:styleId="DefaultParagraphFont">
     <w:name w:val="Default Paragraph Font"/>
     <w:uiPriority w:val="1"/>
     <w:semiHidden/>
     <w:unhideWhenUsed/>
   </w:style>
-  <w:style w:type="table" w:default="1" w:styleId="TableauNormal">
+  <w:style w:type="table" w:default="1" w:styleId="TableNormal">
     <w:name w:val="Normal Table"/>
     <w:uiPriority w:val="99"/>
     <w:semiHidden/>
@@ -1190,16 +1279,16 @@
       </w:tblCellMar>
     </w:tblPr>
   </w:style>
-  <w:style w:type="numbering" w:default="1" w:styleId="Aucuneliste">
+  <w:style w:type="numbering" w:default="1" w:styleId="NoList">
     <w:name w:val="No List"/>
     <w:uiPriority w:val="99"/>
     <w:semiHidden/>
     <w:unhideWhenUsed/>
   </w:style>
-  <w:style w:type="character" w:customStyle="1" w:styleId="Titre1Car">
-    <w:name w:val="Titre 1 Car"/>
-    <w:basedOn w:val="Policepardfaut"/>
-    <w:link w:val="Titre1"/>
+  <w:style w:type="character" w:customStyle="1" w:styleId="Heading1Char">
+    <w:name w:val="Heading 1 Char"/>
+    <w:basedOn w:val="DefaultParagraphFont"/>
+    <w:link w:val="Heading1"/>
     <w:uiPriority w:val="9"/>
     <w:rsid w:val="005B2EC5"/>
     <w:rPr>
@@ -1209,10 +1298,10 @@
       <w:szCs w:val="40"/>
     </w:rPr>
   </w:style>
-  <w:style w:type="character" w:customStyle="1" w:styleId="Titre2Car">
-    <w:name w:val="Titre 2 Car"/>
-    <w:basedOn w:val="Policepardfaut"/>
-    <w:link w:val="Titre2"/>
+  <w:style w:type="character" w:customStyle="1" w:styleId="Heading2Char">
+    <w:name w:val="Heading 2 Char"/>
+    <w:basedOn w:val="DefaultParagraphFont"/>
+    <w:link w:val="Heading2"/>
     <w:uiPriority w:val="9"/>
     <w:semiHidden/>
     <w:rsid w:val="005B2EC5"/>
@@ -1223,10 +1312,10 @@
       <w:szCs w:val="32"/>
     </w:rPr>
   </w:style>
-  <w:style w:type="character" w:customStyle="1" w:styleId="Titre3Car">
-    <w:name w:val="Titre 3 Car"/>
-    <w:basedOn w:val="Policepardfaut"/>
-    <w:link w:val="Titre3"/>
+  <w:style w:type="character" w:customStyle="1" w:styleId="Heading3Char">
+    <w:name w:val="Heading 3 Char"/>
+    <w:basedOn w:val="DefaultParagraphFont"/>
+    <w:link w:val="Heading3"/>
     <w:uiPriority w:val="9"/>
     <w:semiHidden/>
     <w:rsid w:val="005B2EC5"/>
@@ -1237,10 +1326,10 @@
       <w:szCs w:val="28"/>
     </w:rPr>
   </w:style>
-  <w:style w:type="character" w:customStyle="1" w:styleId="Titre4Car">
-    <w:name w:val="Titre 4 Car"/>
-    <w:basedOn w:val="Policepardfaut"/>
-    <w:link w:val="Titre4"/>
+  <w:style w:type="character" w:customStyle="1" w:styleId="Heading4Char">
+    <w:name w:val="Heading 4 Char"/>
+    <w:basedOn w:val="DefaultParagraphFont"/>
+    <w:link w:val="Heading4"/>
     <w:uiPriority w:val="9"/>
     <w:semiHidden/>
     <w:rsid w:val="005B2EC5"/>
@@ -1251,10 +1340,10 @@
       <w:color w:val="0F4761" w:themeColor="accent1" w:themeShade="BF"/>
     </w:rPr>
   </w:style>
-  <w:style w:type="character" w:customStyle="1" w:styleId="Titre5Car">
-    <w:name w:val="Titre 5 Car"/>
-    <w:basedOn w:val="Policepardfaut"/>
-    <w:link w:val="Titre5"/>
+  <w:style w:type="character" w:customStyle="1" w:styleId="Heading5Char">
+    <w:name w:val="Heading 5 Char"/>
+    <w:basedOn w:val="DefaultParagraphFont"/>
+    <w:link w:val="Heading5"/>
     <w:uiPriority w:val="9"/>
     <w:semiHidden/>
     <w:rsid w:val="005B2EC5"/>
@@ -1263,10 +1352,10 @@
       <w:color w:val="0F4761" w:themeColor="accent1" w:themeShade="BF"/>
     </w:rPr>
   </w:style>
-  <w:style w:type="character" w:customStyle="1" w:styleId="Titre6Car">
-    <w:name w:val="Titre 6 Car"/>
-    <w:basedOn w:val="Policepardfaut"/>
-    <w:link w:val="Titre6"/>
+  <w:style w:type="character" w:customStyle="1" w:styleId="Heading6Char">
+    <w:name w:val="Heading 6 Char"/>
+    <w:basedOn w:val="DefaultParagraphFont"/>
+    <w:link w:val="Heading6"/>
     <w:uiPriority w:val="9"/>
     <w:semiHidden/>
     <w:rsid w:val="005B2EC5"/>
@@ -1277,10 +1366,10 @@
       <w:color w:val="595959" w:themeColor="text1" w:themeTint="A6"/>
     </w:rPr>
   </w:style>
-  <w:style w:type="character" w:customStyle="1" w:styleId="Titre7Car">
-    <w:name w:val="Titre 7 Car"/>
-    <w:basedOn w:val="Policepardfaut"/>
-    <w:link w:val="Titre7"/>
+  <w:style w:type="character" w:customStyle="1" w:styleId="Heading7Char">
+    <w:name w:val="Heading 7 Char"/>
+    <w:basedOn w:val="DefaultParagraphFont"/>
+    <w:link w:val="Heading7"/>
     <w:uiPriority w:val="9"/>
     <w:semiHidden/>
     <w:rsid w:val="005B2EC5"/>
@@ -1289,10 +1378,10 @@
       <w:color w:val="595959" w:themeColor="text1" w:themeTint="A6"/>
     </w:rPr>
   </w:style>
-  <w:style w:type="character" w:customStyle="1" w:styleId="Titre8Car">
-    <w:name w:val="Titre 8 Car"/>
-    <w:basedOn w:val="Policepardfaut"/>
-    <w:link w:val="Titre8"/>
+  <w:style w:type="character" w:customStyle="1" w:styleId="Heading8Char">
+    <w:name w:val="Heading 8 Char"/>
+    <w:basedOn w:val="DefaultParagraphFont"/>
+    <w:link w:val="Heading8"/>
     <w:uiPriority w:val="9"/>
     <w:semiHidden/>
     <w:rsid w:val="005B2EC5"/>
@@ -1303,10 +1392,10 @@
       <w:color w:val="272727" w:themeColor="text1" w:themeTint="D8"/>
     </w:rPr>
   </w:style>
-  <w:style w:type="character" w:customStyle="1" w:styleId="Titre9Car">
-    <w:name w:val="Titre 9 Car"/>
-    <w:basedOn w:val="Policepardfaut"/>
-    <w:link w:val="Titre9"/>
+  <w:style w:type="character" w:customStyle="1" w:styleId="Heading9Char">
+    <w:name w:val="Heading 9 Char"/>
+    <w:basedOn w:val="DefaultParagraphFont"/>
+    <w:link w:val="Heading9"/>
     <w:uiPriority w:val="9"/>
     <w:semiHidden/>
     <w:rsid w:val="005B2EC5"/>
@@ -1315,11 +1404,11 @@
       <w:color w:val="272727" w:themeColor="text1" w:themeTint="D8"/>
     </w:rPr>
   </w:style>
-  <w:style w:type="paragraph" w:styleId="Titre">
+  <w:style w:type="paragraph" w:styleId="Title">
     <w:name w:val="Title"/>
     <w:basedOn w:val="Normal"/>
     <w:next w:val="Normal"/>
-    <w:link w:val="TitreCar"/>
+    <w:link w:val="TitleChar"/>
     <w:uiPriority w:val="10"/>
     <w:qFormat/>
     <w:rsid w:val="005B2EC5"/>
@@ -1335,10 +1424,10 @@
       <w:szCs w:val="56"/>
     </w:rPr>
   </w:style>
-  <w:style w:type="character" w:customStyle="1" w:styleId="TitreCar">
-    <w:name w:val="Titre Car"/>
-    <w:basedOn w:val="Policepardfaut"/>
-    <w:link w:val="Titre"/>
+  <w:style w:type="character" w:customStyle="1" w:styleId="TitleChar">
+    <w:name w:val="Title Char"/>
+    <w:basedOn w:val="DefaultParagraphFont"/>
+    <w:link w:val="Title"/>
     <w:uiPriority w:val="10"/>
     <w:rsid w:val="005B2EC5"/>
     <w:rPr>
@@ -1349,11 +1438,11 @@
       <w:szCs w:val="56"/>
     </w:rPr>
   </w:style>
-  <w:style w:type="paragraph" w:styleId="Sous-titre">
+  <w:style w:type="paragraph" w:styleId="Subtitle">
     <w:name w:val="Subtitle"/>
     <w:basedOn w:val="Normal"/>
     <w:next w:val="Normal"/>
-    <w:link w:val="Sous-titreCar"/>
+    <w:link w:val="SubtitleChar"/>
     <w:uiPriority w:val="11"/>
     <w:qFormat/>
     <w:rsid w:val="005B2EC5"/>
@@ -1371,10 +1460,10 @@
       <w:szCs w:val="28"/>
     </w:rPr>
   </w:style>
-  <w:style w:type="character" w:customStyle="1" w:styleId="Sous-titreCar">
-    <w:name w:val="Sous-titre Car"/>
-    <w:basedOn w:val="Policepardfaut"/>
-    <w:link w:val="Sous-titre"/>
+  <w:style w:type="character" w:customStyle="1" w:styleId="SubtitleChar">
+    <w:name w:val="Subtitle Char"/>
+    <w:basedOn w:val="DefaultParagraphFont"/>
+    <w:link w:val="Subtitle"/>
     <w:uiPriority w:val="11"/>
     <w:rsid w:val="005B2EC5"/>
     <w:rPr>
@@ -1385,11 +1474,11 @@
       <w:szCs w:val="28"/>
     </w:rPr>
   </w:style>
-  <w:style w:type="paragraph" w:styleId="Citation">
+  <w:style w:type="paragraph" w:styleId="Quote">
     <w:name w:val="Quote"/>
     <w:basedOn w:val="Normal"/>
     <w:next w:val="Normal"/>
-    <w:link w:val="CitationCar"/>
+    <w:link w:val="QuoteChar"/>
     <w:uiPriority w:val="29"/>
     <w:qFormat/>
     <w:rsid w:val="005B2EC5"/>
@@ -1403,10 +1492,10 @@
       <w:color w:val="404040" w:themeColor="text1" w:themeTint="BF"/>
     </w:rPr>
   </w:style>
-  <w:style w:type="character" w:customStyle="1" w:styleId="CitationCar">
-    <w:name w:val="Citation Car"/>
-    <w:basedOn w:val="Policepardfaut"/>
-    <w:link w:val="Citation"/>
+  <w:style w:type="character" w:customStyle="1" w:styleId="QuoteChar">
+    <w:name w:val="Quote Char"/>
+    <w:basedOn w:val="DefaultParagraphFont"/>
+    <w:link w:val="Quote"/>
     <w:uiPriority w:val="29"/>
     <w:rsid w:val="005B2EC5"/>
     <w:rPr>
@@ -1415,7 +1504,7 @@
       <w:color w:val="404040" w:themeColor="text1" w:themeTint="BF"/>
     </w:rPr>
   </w:style>
-  <w:style w:type="paragraph" w:styleId="Paragraphedeliste">
+  <w:style w:type="paragraph" w:styleId="ListParagraph">
     <w:name w:val="List Paragraph"/>
     <w:basedOn w:val="Normal"/>
     <w:uiPriority w:val="34"/>
@@ -1426,9 +1515,9 @@
       <w:contextualSpacing/>
     </w:pPr>
   </w:style>
-  <w:style w:type="character" w:styleId="Accentuationintense">
+  <w:style w:type="character" w:styleId="IntenseEmphasis">
     <w:name w:val="Intense Emphasis"/>
-    <w:basedOn w:val="Policepardfaut"/>
+    <w:basedOn w:val="DefaultParagraphFont"/>
     <w:uiPriority w:val="21"/>
     <w:qFormat/>
     <w:rsid w:val="005B2EC5"/>
@@ -1438,11 +1527,11 @@
       <w:color w:val="0F4761" w:themeColor="accent1" w:themeShade="BF"/>
     </w:rPr>
   </w:style>
-  <w:style w:type="paragraph" w:styleId="Citationintense">
+  <w:style w:type="paragraph" w:styleId="IntenseQuote">
     <w:name w:val="Intense Quote"/>
     <w:basedOn w:val="Normal"/>
     <w:next w:val="Normal"/>
-    <w:link w:val="CitationintenseCar"/>
+    <w:link w:val="IntenseQuoteChar"/>
     <w:uiPriority w:val="30"/>
     <w:qFormat/>
     <w:rsid w:val="005B2EC5"/>
@@ -1461,10 +1550,10 @@
       <w:color w:val="0F4761" w:themeColor="accent1" w:themeShade="BF"/>
     </w:rPr>
   </w:style>
-  <w:style w:type="character" w:customStyle="1" w:styleId="CitationintenseCar">
-    <w:name w:val="Citation intense Car"/>
-    <w:basedOn w:val="Policepardfaut"/>
-    <w:link w:val="Citationintense"/>
+  <w:style w:type="character" w:customStyle="1" w:styleId="IntenseQuoteChar">
+    <w:name w:val="Intense Quote Char"/>
+    <w:basedOn w:val="DefaultParagraphFont"/>
+    <w:link w:val="IntenseQuote"/>
     <w:uiPriority w:val="30"/>
     <w:rsid w:val="005B2EC5"/>
     <w:rPr>
@@ -1473,9 +1562,9 @@
       <w:color w:val="0F4761" w:themeColor="accent1" w:themeShade="BF"/>
     </w:rPr>
   </w:style>
-  <w:style w:type="character" w:styleId="Rfrenceintense">
+  <w:style w:type="character" w:styleId="IntenseReference">
     <w:name w:val="Intense Reference"/>
-    <w:basedOn w:val="Policepardfaut"/>
+    <w:basedOn w:val="DefaultParagraphFont"/>
     <w:uiPriority w:val="32"/>
     <w:qFormat/>
     <w:rsid w:val="005B2EC5"/>
@@ -1487,9 +1576,9 @@
       <w:spacing w:val="5"/>
     </w:rPr>
   </w:style>
-  <w:style w:type="character" w:styleId="Lienhypertexte">
+  <w:style w:type="character" w:styleId="Hyperlink">
     <w:name w:val="Hyperlink"/>
-    <w:basedOn w:val="Policepardfaut"/>
+    <w:basedOn w:val="DefaultParagraphFont"/>
     <w:uiPriority w:val="99"/>
     <w:unhideWhenUsed/>
     <w:rsid w:val="005B2EC5"/>
@@ -1498,9 +1587,9 @@
       <w:u w:val="single"/>
     </w:rPr>
   </w:style>
-  <w:style w:type="character" w:styleId="Mentionnonrsolue">
+  <w:style w:type="character" w:styleId="UnresolvedMention">
     <w:name w:val="Unresolved Mention"/>
-    <w:basedOn w:val="Policepardfaut"/>
+    <w:basedOn w:val="DefaultParagraphFont"/>
     <w:uiPriority w:val="99"/>
     <w:semiHidden/>
     <w:unhideWhenUsed/>
@@ -1510,9 +1599,9 @@
       <w:shd w:val="clear" w:color="auto" w:fill="E1DFDD"/>
     </w:rPr>
   </w:style>
-  <w:style w:type="character" w:styleId="Lienhypertextesuivivisit">
+  <w:style w:type="character" w:styleId="FollowedHyperlink">
     <w:name w:val="FollowedHyperlink"/>
-    <w:basedOn w:val="Policepardfaut"/>
+    <w:basedOn w:val="DefaultParagraphFont"/>
     <w:uiPriority w:val="99"/>
     <w:semiHidden/>
     <w:unhideWhenUsed/>
@@ -1522,9 +1611,9 @@
       <w:u w:val="single"/>
     </w:rPr>
   </w:style>
-  <w:style w:type="character" w:styleId="Accentuationlgre">
+  <w:style w:type="character" w:styleId="SubtleEmphasis">
     <w:name w:val="Subtle Emphasis"/>
-    <w:basedOn w:val="Policepardfaut"/>
+    <w:basedOn w:val="DefaultParagraphFont"/>
     <w:uiPriority w:val="19"/>
     <w:qFormat/>
     <w:rsid w:val="0031731D"/>
@@ -1534,9 +1623,9 @@
       <w:color w:val="404040" w:themeColor="text1" w:themeTint="BF"/>
     </w:rPr>
   </w:style>
-  <w:style w:type="character" w:styleId="lev">
+  <w:style w:type="character" w:styleId="Strong">
     <w:name w:val="Strong"/>
-    <w:basedOn w:val="Policepardfaut"/>
+    <w:basedOn w:val="DefaultParagraphFont"/>
     <w:uiPriority w:val="22"/>
     <w:qFormat/>
     <w:rsid w:val="0031731D"/>
@@ -1545,10 +1634,10 @@
       <w:bCs/>
     </w:rPr>
   </w:style>
-  <w:style w:type="paragraph" w:styleId="En-tte">
+  <w:style w:type="paragraph" w:styleId="Header">
     <w:name w:val="header"/>
     <w:basedOn w:val="Normal"/>
-    <w:link w:val="En-tteCar"/>
+    <w:link w:val="HeaderChar"/>
     <w:uiPriority w:val="99"/>
     <w:unhideWhenUsed/>
     <w:rsid w:val="004B7D27"/>
@@ -1559,17 +1648,17 @@
       </w:tabs>
     </w:pPr>
   </w:style>
-  <w:style w:type="character" w:customStyle="1" w:styleId="En-tteCar">
-    <w:name w:val="En-tête Car"/>
-    <w:basedOn w:val="Policepardfaut"/>
-    <w:link w:val="En-tte"/>
+  <w:style w:type="character" w:customStyle="1" w:styleId="HeaderChar">
+    <w:name w:val="Header Char"/>
+    <w:basedOn w:val="DefaultParagraphFont"/>
+    <w:link w:val="Header"/>
     <w:uiPriority w:val="99"/>
     <w:rsid w:val="004B7D27"/>
   </w:style>
-  <w:style w:type="paragraph" w:styleId="Pieddepage">
+  <w:style w:type="paragraph" w:styleId="Footer">
     <w:name w:val="footer"/>
     <w:basedOn w:val="Normal"/>
-    <w:link w:val="PieddepageCar"/>
+    <w:link w:val="FooterChar"/>
     <w:uiPriority w:val="99"/>
     <w:unhideWhenUsed/>
     <w:rsid w:val="004B7D27"/>
@@ -1580,10 +1669,10 @@
       </w:tabs>
     </w:pPr>
   </w:style>
-  <w:style w:type="character" w:customStyle="1" w:styleId="PieddepageCar">
-    <w:name w:val="Pied de page Car"/>
-    <w:basedOn w:val="Policepardfaut"/>
-    <w:link w:val="Pieddepage"/>
+  <w:style w:type="character" w:customStyle="1" w:styleId="FooterChar">
+    <w:name w:val="Footer Char"/>
+    <w:basedOn w:val="DefaultParagraphFont"/>
+    <w:link w:val="Footer"/>
     <w:uiPriority w:val="99"/>
     <w:rsid w:val="004B7D27"/>
   </w:style>

</xml_diff>

<commit_message>
fix(docx): parse page headers and footers
Signed-off-by: Cesar Berrospi Ramis <ceb@zurich.ibm.com>
</commit_message>
<xml_diff>
--- a/tests/data/docx/unit_test_formatting.docx
+++ b/tests/data/docx/unit_test_formatting.docx
@@ -52,6 +52,11 @@
       </w:r>
     </w:p>
     <w:p>
+      <w:pPr>
+        <w:rPr>
+          <w:lang w:val="en-US"/>
+        </w:rPr>
+      </w:pPr>
       <w:hyperlink r:id="rId7" w:history="1">
         <w:r>
           <w:rPr>
@@ -444,14 +449,84 @@
           <w:color w:val="auto"/>
           <w:lang w:val="en-US"/>
         </w:rPr>
-      </w:pPr>
+        <w:sectPr>
+          <w:headerReference w:type="default" r:id="rId10"/>
+          <w:footerReference w:type="default" r:id="rId11"/>
+          <w:headerReference w:type="first" r:id="rId12"/>
+          <w:footerReference w:type="first" r:id="rId13"/>
+          <w:pgSz w:w="11906" w:h="16838"/>
+          <w:pgMar w:top="1417" w:right="1417" w:bottom="1417" w:left="1417" w:header="708" w:footer="708" w:gutter="0"/>
+          <w:cols w:space="708"/>
+          <w:docGrid w:linePitch="360"/>
+        </w:sectPr>
+      </w:pPr>
+    </w:p>
+    <w:p>
+      <w:pPr>
+        <w:rPr>
+          <w:rStyle w:val="SubtleEmphasis"/>
+          <w:i w:val="0"/>
+          <w:iCs w:val="0"/>
+          <w:color w:val="auto"/>
+          <w:lang w:val="en-US"/>
+        </w:rPr>
+      </w:pPr>
+      <w:r>
+        <w:rPr>
+          <w:rStyle w:val="SubtleEmphasis"/>
+          <w:i w:val="0"/>
+          <w:iCs w:val="0"/>
+          <w:color w:val="auto"/>
+          <w:lang w:val="en-US"/>
+        </w:rPr>
+        <w:lastRenderedPageBreak/>
+        <w:t>The second page of the document with same header and footer</w:t>
+      </w:r>
+    </w:p>
+    <w:p>
+      <w:pPr>
+        <w:rPr>
+          <w:rStyle w:val="SubtleEmphasis"/>
+          <w:i w:val="0"/>
+          <w:iCs w:val="0"/>
+          <w:color w:val="auto"/>
+          <w:lang w:val="en-US"/>
+        </w:rPr>
+        <w:sectPr>
+          <w:pgSz w:w="11906" w:h="16838"/>
+          <w:pgMar w:top="1417" w:right="1417" w:bottom="1417" w:left="1417" w:header="708" w:footer="708" w:gutter="0"/>
+          <w:cols w:space="708"/>
+          <w:docGrid w:linePitch="360"/>
+        </w:sectPr>
+      </w:pPr>
+    </w:p>
+    <w:p>
+      <w:pPr>
+        <w:rPr>
+          <w:rStyle w:val="SubtleEmphasis"/>
+          <w:i w:val="0"/>
+          <w:iCs w:val="0"/>
+          <w:color w:val="auto"/>
+          <w:lang w:val="en-US"/>
+        </w:rPr>
+      </w:pPr>
+      <w:r>
+        <w:rPr>
+          <w:rStyle w:val="SubtleEmphasis"/>
+          <w:i w:val="0"/>
+          <w:iCs w:val="0"/>
+          <w:color w:val="auto"/>
+          <w:lang w:val="en-US"/>
+        </w:rPr>
+        <w:lastRenderedPageBreak/>
+        <w:t>The third page of the document with different header and footer</w:t>
+      </w:r>
     </w:p>
     <w:sectPr>
-      <w:headerReference w:type="default" r:id="rId10"/>
-      <w:footerReference w:type="default" r:id="rId11"/>
       <w:pgSz w:w="11906" w:h="16838"/>
       <w:pgMar w:top="1417" w:right="1417" w:bottom="1417" w:left="1417" w:header="708" w:footer="708" w:gutter="0"/>
       <w:cols w:space="708"/>
+      <w:titlePg/>
       <w:docGrid w:linePitch="360"/>
     </w:sectPr>
   </w:body>
@@ -503,6 +578,53 @@
 </w:ftr>
 </file>
 
+<file path=word/footer2.xml><?xml version="1.0" encoding="utf-8"?>
+<w:ftr xmlns:wpc="http://schemas.microsoft.com/office/word/2010/wordprocessingCanvas" xmlns:cx="http://schemas.microsoft.com/office/drawing/2014/chartex" xmlns:cx1="http://schemas.microsoft.com/office/drawing/2015/9/8/chartex" xmlns:cx2="http://schemas.microsoft.com/office/drawing/2015/10/21/chartex" xmlns:cx3="http://schemas.microsoft.com/office/drawing/2016/5/9/chartex" xmlns:cx4="http://schemas.microsoft.com/office/drawing/2016/5/10/chartex" xmlns:cx5="http://schemas.microsoft.com/office/drawing/2016/5/11/chartex" xmlns:cx6="http://schemas.microsoft.com/office/drawing/2016/5/12/chartex" xmlns:cx7="http://schemas.microsoft.com/office/drawing/2016/5/13/chartex" xmlns:cx8="http://schemas.microsoft.com/office/drawing/2016/5/14/chartex" xmlns:mc="http://schemas.openxmlformats.org/markup-compatibility/2006" xmlns:aink="http://schemas.microsoft.com/office/drawing/2016/ink" xmlns:am3d="http://schemas.microsoft.com/office/drawing/2017/model3d" xmlns:o="urn:schemas-microsoft-com:office:office" xmlns:oel="http://schemas.microsoft.com/office/2019/extlst" xmlns:r="http://schemas.openxmlformats.org/officeDocument/2006/relationships" xmlns:m="http://schemas.openxmlformats.org/officeDocument/2006/math" xmlns:v="urn:schemas-microsoft-com:vml" xmlns:wp14="http://schemas.microsoft.com/office/word/2010/wordprocessingDrawing" xmlns:wp="http://schemas.openxmlformats.org/drawingml/2006/wordprocessingDrawing" xmlns:w10="urn:schemas-microsoft-com:office:word" xmlns:w="http://schemas.openxmlformats.org/wordprocessingml/2006/main" xmlns:w14="http://schemas.microsoft.com/office/word/2010/wordml" xmlns:w15="http://schemas.microsoft.com/office/word/2012/wordml" xmlns:w16cex="http://schemas.microsoft.com/office/word/2018/wordml/cex" xmlns:w16cid="http://schemas.microsoft.com/office/word/2016/wordml/cid" xmlns:w16="http://schemas.microsoft.com/office/word/2018/wordml" xmlns:w16du="http://schemas.microsoft.com/office/word/2023/wordml/word16du" xmlns:w16sdtdh="http://schemas.microsoft.com/office/word/2020/wordml/sdtdatahash" xmlns:w16sdtfl="http://schemas.microsoft.com/office/word/2024/wordml/sdtformatlock" xmlns:w16se="http://schemas.microsoft.com/office/word/2015/wordml/symex" xmlns:wpg="http://schemas.microsoft.com/office/word/2010/wordprocessingGroup" xmlns:wpi="http://schemas.microsoft.com/office/word/2010/wordprocessingInk" xmlns:wne="http://schemas.microsoft.com/office/word/2006/wordml" xmlns:wps="http://schemas.microsoft.com/office/word/2010/wordprocessingShape" mc:Ignorable="w14 w15 w16se w16cid w16 w16cex w16sdtdh w16sdtfl w16du wp14">
+  <w:p>
+    <w:pPr>
+      <w:pStyle w:val="Footer"/>
+      <w:rPr>
+        <w:lang w:val="en-US"/>
+      </w:rPr>
+    </w:pPr>
+    <w:r>
+      <w:rPr>
+        <w:lang w:val="en-US"/>
+      </w:rPr>
+      <w:t>Another footer</w:t>
+    </w:r>
+  </w:p>
+  <w:p>
+    <w:pPr>
+      <w:pStyle w:val="Footer"/>
+      <w:rPr>
+        <w:lang w:val="en-US"/>
+      </w:rPr>
+    </w:pPr>
+    <w:r>
+      <w:rPr>
+        <w:lang w:val="en-US"/>
+      </w:rPr>
+      <w:t>With</w:t>
+    </w:r>
+  </w:p>
+  <w:p>
+    <w:pPr>
+      <w:pStyle w:val="Footer"/>
+      <w:rPr>
+        <w:lang w:val="en-US"/>
+      </w:rPr>
+    </w:pPr>
+    <w:r>
+      <w:rPr>
+        <w:lang w:val="en-US"/>
+      </w:rPr>
+      <w:t>3 paragraphs</w:t>
+    </w:r>
+  </w:p>
+</w:ftr>
+</file>
+
 <file path=word/footnotes.xml><?xml version="1.0" encoding="utf-8"?>
 <w:footnotes xmlns:wpc="http://schemas.microsoft.com/office/word/2010/wordprocessingCanvas" xmlns:cx="http://schemas.microsoft.com/office/drawing/2014/chartex" xmlns:cx1="http://schemas.microsoft.com/office/drawing/2015/9/8/chartex" xmlns:cx2="http://schemas.microsoft.com/office/drawing/2015/10/21/chartex" xmlns:cx3="http://schemas.microsoft.com/office/drawing/2016/5/9/chartex" xmlns:cx4="http://schemas.microsoft.com/office/drawing/2016/5/10/chartex" xmlns:cx5="http://schemas.microsoft.com/office/drawing/2016/5/11/chartex" xmlns:cx6="http://schemas.microsoft.com/office/drawing/2016/5/12/chartex" xmlns:cx7="http://schemas.microsoft.com/office/drawing/2016/5/13/chartex" xmlns:cx8="http://schemas.microsoft.com/office/drawing/2016/5/14/chartex" xmlns:mc="http://schemas.openxmlformats.org/markup-compatibility/2006" xmlns:aink="http://schemas.microsoft.com/office/drawing/2016/ink" xmlns:am3d="http://schemas.microsoft.com/office/drawing/2017/model3d" xmlns:o="urn:schemas-microsoft-com:office:office" xmlns:oel="http://schemas.microsoft.com/office/2019/extlst" xmlns:r="http://schemas.openxmlformats.org/officeDocument/2006/relationships" xmlns:m="http://schemas.openxmlformats.org/officeDocument/2006/math" xmlns:v="urn:schemas-microsoft-com:vml" xmlns:wp14="http://schemas.microsoft.com/office/word/2010/wordprocessingDrawing" xmlns:wp="http://schemas.openxmlformats.org/drawingml/2006/wordprocessingDrawing" xmlns:w10="urn:schemas-microsoft-com:office:word" xmlns:w="http://schemas.openxmlformats.org/wordprocessingml/2006/main" xmlns:w14="http://schemas.microsoft.com/office/word/2010/wordml" xmlns:w15="http://schemas.microsoft.com/office/word/2012/wordml" xmlns:w16cex="http://schemas.microsoft.com/office/word/2018/wordml/cex" xmlns:w16cid="http://schemas.microsoft.com/office/word/2016/wordml/cid" xmlns:w16="http://schemas.microsoft.com/office/word/2018/wordml" xmlns:w16du="http://schemas.microsoft.com/office/word/2023/wordml/word16du" xmlns:w16sdtdh="http://schemas.microsoft.com/office/word/2020/wordml/sdtdatahash" xmlns:w16sdtfl="http://schemas.microsoft.com/office/word/2024/wordml/sdtformatlock" xmlns:w16se="http://schemas.microsoft.com/office/word/2015/wordml/symex" xmlns:wpg="http://schemas.microsoft.com/office/word/2010/wordprocessingGroup" xmlns:wpi="http://schemas.microsoft.com/office/word/2010/wordprocessingInk" xmlns:wne="http://schemas.microsoft.com/office/word/2006/wordml" xmlns:wps="http://schemas.microsoft.com/office/word/2010/wordprocessingShape" mc:Ignorable="w14 w15 w16se w16cid w16 w16cex w16sdtdh w16sdtfl w16du wp14">
   <w:footnote w:type="separator" w:id="-1">
@@ -538,6 +660,39 @@
     <w:proofErr w:type="spellEnd"/>
     <w:r>
       <w:t xml:space="preserve"> a header</w:t>
+    </w:r>
+  </w:p>
+</w:hdr>
+</file>
+
+<file path=word/header2.xml><?xml version="1.0" encoding="utf-8"?>
+<w:hdr xmlns:wpc="http://schemas.microsoft.com/office/word/2010/wordprocessingCanvas" xmlns:cx="http://schemas.microsoft.com/office/drawing/2014/chartex" xmlns:cx1="http://schemas.microsoft.com/office/drawing/2015/9/8/chartex" xmlns:cx2="http://schemas.microsoft.com/office/drawing/2015/10/21/chartex" xmlns:cx3="http://schemas.microsoft.com/office/drawing/2016/5/9/chartex" xmlns:cx4="http://schemas.microsoft.com/office/drawing/2016/5/10/chartex" xmlns:cx5="http://schemas.microsoft.com/office/drawing/2016/5/11/chartex" xmlns:cx6="http://schemas.microsoft.com/office/drawing/2016/5/12/chartex" xmlns:cx7="http://schemas.microsoft.com/office/drawing/2016/5/13/chartex" xmlns:cx8="http://schemas.microsoft.com/office/drawing/2016/5/14/chartex" xmlns:mc="http://schemas.openxmlformats.org/markup-compatibility/2006" xmlns:aink="http://schemas.microsoft.com/office/drawing/2016/ink" xmlns:am3d="http://schemas.microsoft.com/office/drawing/2017/model3d" xmlns:o="urn:schemas-microsoft-com:office:office" xmlns:oel="http://schemas.microsoft.com/office/2019/extlst" xmlns:r="http://schemas.openxmlformats.org/officeDocument/2006/relationships" xmlns:m="http://schemas.openxmlformats.org/officeDocument/2006/math" xmlns:v="urn:schemas-microsoft-com:vml" xmlns:wp14="http://schemas.microsoft.com/office/word/2010/wordprocessingDrawing" xmlns:wp="http://schemas.openxmlformats.org/drawingml/2006/wordprocessingDrawing" xmlns:w10="urn:schemas-microsoft-com:office:word" xmlns:w="http://schemas.openxmlformats.org/wordprocessingml/2006/main" xmlns:w14="http://schemas.microsoft.com/office/word/2010/wordml" xmlns:w15="http://schemas.microsoft.com/office/word/2012/wordml" xmlns:w16cex="http://schemas.microsoft.com/office/word/2018/wordml/cex" xmlns:w16cid="http://schemas.microsoft.com/office/word/2016/wordml/cid" xmlns:w16="http://schemas.microsoft.com/office/word/2018/wordml" xmlns:w16du="http://schemas.microsoft.com/office/word/2023/wordml/word16du" xmlns:w16sdtdh="http://schemas.microsoft.com/office/word/2020/wordml/sdtdatahash" xmlns:w16sdtfl="http://schemas.microsoft.com/office/word/2024/wordml/sdtformatlock" xmlns:w16se="http://schemas.microsoft.com/office/word/2015/wordml/symex" xmlns:wpg="http://schemas.microsoft.com/office/word/2010/wordprocessingGroup" xmlns:wpi="http://schemas.microsoft.com/office/word/2010/wordprocessingInk" xmlns:wne="http://schemas.microsoft.com/office/word/2006/wordml" xmlns:wps="http://schemas.microsoft.com/office/word/2010/wordprocessingShape" mc:Ignorable="w14 w15 w16se w16cid w16 w16cex w16sdtdh w16sdtfl w16du wp14">
+  <w:p>
+    <w:pPr>
+      <w:pStyle w:val="Header"/>
+      <w:rPr>
+        <w:lang w:val="en-US"/>
+      </w:rPr>
+    </w:pPr>
+    <w:r>
+      <w:rPr>
+        <w:lang w:val="en-US"/>
+      </w:rPr>
+      <w:t>Another header</w:t>
+    </w:r>
+  </w:p>
+  <w:p>
+    <w:pPr>
+      <w:pStyle w:val="Header"/>
+      <w:rPr>
+        <w:lang w:val="en-US"/>
+      </w:rPr>
+    </w:pPr>
+    <w:r>
+      <w:rPr>
+        <w:lang w:val="en-US"/>
+      </w:rPr>
+      <w:t>With 2 paragraphs</w:t>
     </w:r>
   </w:p>
 </w:hdr>

</xml_diff>

<commit_message>
chore(docx): extend the page header and footer parsing to any content type
Signed-off-by: Cesar Berrospi Ramis <ceb@zurich.ibm.com>
</commit_message>
<xml_diff>
--- a/tests/data/docx/unit_test_formatting.docx
+++ b/tests/data/docx/unit_test_formatting.docx
@@ -450,10 +450,12 @@
           <w:lang w:val="en-US"/>
         </w:rPr>
         <w:sectPr>
-          <w:headerReference w:type="default" r:id="rId10"/>
-          <w:footerReference w:type="default" r:id="rId11"/>
-          <w:headerReference w:type="first" r:id="rId12"/>
-          <w:footerReference w:type="first" r:id="rId13"/>
+          <w:headerReference w:type="even" r:id="rId10"/>
+          <w:headerReference w:type="default" r:id="rId11"/>
+          <w:footerReference w:type="even" r:id="rId12"/>
+          <w:footerReference w:type="default" r:id="rId13"/>
+          <w:headerReference w:type="first" r:id="rId14"/>
+          <w:footerReference w:type="first" r:id="rId15"/>
           <w:pgSz w:w="11906" w:h="16838"/>
           <w:pgMar w:top="1417" w:right="1417" w:bottom="1417" w:left="1417" w:header="708" w:footer="708" w:gutter="0"/>
           <w:cols w:space="708"/>
@@ -558,22 +560,6 @@
     <w:pPr>
       <w:pStyle w:val="Footer"/>
     </w:pPr>
-    <w:r>
-      <w:t xml:space="preserve">This </w:t>
-    </w:r>
-    <w:proofErr w:type="spellStart"/>
-    <w:r>
-      <w:t>is</w:t>
-    </w:r>
-    <w:proofErr w:type="spellEnd"/>
-    <w:r>
-      <w:t xml:space="preserve"> a </w:t>
-    </w:r>
-    <w:proofErr w:type="spellStart"/>
-    <w:r>
-      <w:t>footer</w:t>
-    </w:r>
-    <w:proofErr w:type="spellEnd"/>
   </w:p>
 </w:ftr>
 </file>
@@ -583,6 +569,19 @@
   <w:p>
     <w:pPr>
       <w:pStyle w:val="Footer"/>
+    </w:pPr>
+    <w:r>
+      <w:t>This is a footer</w:t>
+    </w:r>
+  </w:p>
+</w:ftr>
+</file>
+
+<file path=word/footer3.xml><?xml version="1.0" encoding="utf-8"?>
+<w:ftr xmlns:wpc="http://schemas.microsoft.com/office/word/2010/wordprocessingCanvas" xmlns:cx="http://schemas.microsoft.com/office/drawing/2014/chartex" xmlns:cx1="http://schemas.microsoft.com/office/drawing/2015/9/8/chartex" xmlns:cx2="http://schemas.microsoft.com/office/drawing/2015/10/21/chartex" xmlns:cx3="http://schemas.microsoft.com/office/drawing/2016/5/9/chartex" xmlns:cx4="http://schemas.microsoft.com/office/drawing/2016/5/10/chartex" xmlns:cx5="http://schemas.microsoft.com/office/drawing/2016/5/11/chartex" xmlns:cx6="http://schemas.microsoft.com/office/drawing/2016/5/12/chartex" xmlns:cx7="http://schemas.microsoft.com/office/drawing/2016/5/13/chartex" xmlns:cx8="http://schemas.microsoft.com/office/drawing/2016/5/14/chartex" xmlns:mc="http://schemas.openxmlformats.org/markup-compatibility/2006" xmlns:aink="http://schemas.microsoft.com/office/drawing/2016/ink" xmlns:am3d="http://schemas.microsoft.com/office/drawing/2017/model3d" xmlns:o="urn:schemas-microsoft-com:office:office" xmlns:oel="http://schemas.microsoft.com/office/2019/extlst" xmlns:r="http://schemas.openxmlformats.org/officeDocument/2006/relationships" xmlns:m="http://schemas.openxmlformats.org/officeDocument/2006/math" xmlns:v="urn:schemas-microsoft-com:vml" xmlns:wp14="http://schemas.microsoft.com/office/word/2010/wordprocessingDrawing" xmlns:wp="http://schemas.openxmlformats.org/drawingml/2006/wordprocessingDrawing" xmlns:w10="urn:schemas-microsoft-com:office:word" xmlns:w="http://schemas.openxmlformats.org/wordprocessingml/2006/main" xmlns:w14="http://schemas.microsoft.com/office/word/2010/wordml" xmlns:w15="http://schemas.microsoft.com/office/word/2012/wordml" xmlns:w16cex="http://schemas.microsoft.com/office/word/2018/wordml/cex" xmlns:w16cid="http://schemas.microsoft.com/office/word/2016/wordml/cid" xmlns:w16="http://schemas.microsoft.com/office/word/2018/wordml" xmlns:w16du="http://schemas.microsoft.com/office/word/2023/wordml/word16du" xmlns:w16sdtdh="http://schemas.microsoft.com/office/word/2020/wordml/sdtdatahash" xmlns:w16sdtfl="http://schemas.microsoft.com/office/word/2024/wordml/sdtformatlock" xmlns:w16se="http://schemas.microsoft.com/office/word/2015/wordml/symex" xmlns:wpg="http://schemas.microsoft.com/office/word/2010/wordprocessingGroup" xmlns:wpi="http://schemas.microsoft.com/office/word/2010/wordprocessingInk" xmlns:wne="http://schemas.microsoft.com/office/word/2006/wordml" xmlns:wps="http://schemas.microsoft.com/office/word/2010/wordprocessingShape" mc:Ignorable="w14 w15 w16se w16cid w16 w16cex w16sdtdh w16sdtfl w16du wp14">
+  <w:p>
+    <w:pPr>
+      <w:pStyle w:val="Footer"/>
       <w:rPr>
         <w:lang w:val="en-US"/>
       </w:rPr>
@@ -620,6 +619,95 @@
         <w:lang w:val="en-US"/>
       </w:rPr>
       <w:t>3 paragraphs</w:t>
+    </w:r>
+    <w:r>
+      <w:rPr>
+        <w:lang w:val="en-US"/>
+      </w:rPr>
+      <w:t xml:space="preserve"> and </w:t>
+    </w:r>
+    <w:r>
+      <w:rPr>
+        <w:lang w:val="en-US"/>
+      </w:rPr>
+      <w:t xml:space="preserve">a </w:t>
+    </w:r>
+    <w:r>
+      <w:rPr>
+        <w:lang w:val="en-US"/>
+      </w:rPr>
+      <w:t>picture</w:t>
+    </w:r>
+    <w:r>
+      <w:rPr>
+        <w:lang w:val="en-US"/>
+      </w:rPr>
+      <w:tab/>
+    </w:r>
+    <w:r>
+      <w:fldChar w:fldCharType="begin"/>
+    </w:r>
+    <w:r>
+      <w:instrText xml:space="preserve"> INCLUDEPICTURE "https://avatars.githubusercontent.com/u/188446108?s=48&amp;v=4" \* MERGEFORMATINET </w:instrText>
+    </w:r>
+    <w:r>
+      <w:fldChar w:fldCharType="separate"/>
+    </w:r>
+    <w:r>
+      <w:rPr>
+        <w:noProof/>
+      </w:rPr>
+      <w:drawing>
+        <wp:inline distT="0" distB="0" distL="0" distR="0" wp14:anchorId="2F930BD7" wp14:editId="5313C29D">
+          <wp:extent cx="308610" cy="308610"/>
+          <wp:effectExtent l="0" t="0" r="0" b="0"/>
+          <wp:docPr id="1675162695" name="Picture 1" descr="Owner avatar"/>
+          <wp:cNvGraphicFramePr>
+            <a:graphicFrameLocks xmlns:a="http://schemas.openxmlformats.org/drawingml/2006/main" noChangeAspect="1"/>
+          </wp:cNvGraphicFramePr>
+          <a:graphic xmlns:a="http://schemas.openxmlformats.org/drawingml/2006/main">
+            <a:graphicData uri="http://schemas.openxmlformats.org/drawingml/2006/picture">
+              <pic:pic xmlns:pic="http://schemas.openxmlformats.org/drawingml/2006/picture">
+                <pic:nvPicPr>
+                  <pic:cNvPr id="0" name="Picture 1" descr="Owner avatar"/>
+                  <pic:cNvPicPr>
+                    <a:picLocks noChangeAspect="1" noChangeArrowheads="1"/>
+                  </pic:cNvPicPr>
+                </pic:nvPicPr>
+                <pic:blipFill>
+                  <a:blip r:embed="rId1">
+                    <a:extLst>
+                      <a:ext uri="{28A0092B-C50C-407E-A947-70E740481C1C}">
+                        <a14:useLocalDpi xmlns:a14="http://schemas.microsoft.com/office/drawing/2010/main" val="0"/>
+                      </a:ext>
+                    </a:extLst>
+                  </a:blip>
+                  <a:srcRect/>
+                  <a:stretch>
+                    <a:fillRect/>
+                  </a:stretch>
+                </pic:blipFill>
+                <pic:spPr bwMode="auto">
+                  <a:xfrm>
+                    <a:off x="0" y="0"/>
+                    <a:ext cx="308610" cy="308610"/>
+                  </a:xfrm>
+                  <a:prstGeom prst="rect">
+                    <a:avLst/>
+                  </a:prstGeom>
+                  <a:noFill/>
+                  <a:ln>
+                    <a:noFill/>
+                  </a:ln>
+                </pic:spPr>
+              </pic:pic>
+            </a:graphicData>
+          </a:graphic>
+        </wp:inline>
+      </w:drawing>
+    </w:r>
+    <w:r>
+      <w:fldChar w:fldCharType="end"/>
     </w:r>
   </w:p>
 </w:ftr>
@@ -650,17 +738,6 @@
     <w:pPr>
       <w:pStyle w:val="Header"/>
     </w:pPr>
-    <w:r>
-      <w:t xml:space="preserve">This </w:t>
-    </w:r>
-    <w:proofErr w:type="spellStart"/>
-    <w:r>
-      <w:t>is</w:t>
-    </w:r>
-    <w:proofErr w:type="spellEnd"/>
-    <w:r>
-      <w:t xml:space="preserve"> a header</w:t>
-    </w:r>
   </w:p>
 </w:hdr>
 </file>
@@ -670,6 +747,19 @@
   <w:p>
     <w:pPr>
       <w:pStyle w:val="Header"/>
+    </w:pPr>
+    <w:r>
+      <w:t>This is a header</w:t>
+    </w:r>
+  </w:p>
+</w:hdr>
+</file>
+
+<file path=word/header3.xml><?xml version="1.0" encoding="utf-8"?>
+<w:hdr xmlns:wpc="http://schemas.microsoft.com/office/word/2010/wordprocessingCanvas" xmlns:cx="http://schemas.microsoft.com/office/drawing/2014/chartex" xmlns:cx1="http://schemas.microsoft.com/office/drawing/2015/9/8/chartex" xmlns:cx2="http://schemas.microsoft.com/office/drawing/2015/10/21/chartex" xmlns:cx3="http://schemas.microsoft.com/office/drawing/2016/5/9/chartex" xmlns:cx4="http://schemas.microsoft.com/office/drawing/2016/5/10/chartex" xmlns:cx5="http://schemas.microsoft.com/office/drawing/2016/5/11/chartex" xmlns:cx6="http://schemas.microsoft.com/office/drawing/2016/5/12/chartex" xmlns:cx7="http://schemas.microsoft.com/office/drawing/2016/5/13/chartex" xmlns:cx8="http://schemas.microsoft.com/office/drawing/2016/5/14/chartex" xmlns:mc="http://schemas.openxmlformats.org/markup-compatibility/2006" xmlns:aink="http://schemas.microsoft.com/office/drawing/2016/ink" xmlns:am3d="http://schemas.microsoft.com/office/drawing/2017/model3d" xmlns:o="urn:schemas-microsoft-com:office:office" xmlns:oel="http://schemas.microsoft.com/office/2019/extlst" xmlns:r="http://schemas.openxmlformats.org/officeDocument/2006/relationships" xmlns:m="http://schemas.openxmlformats.org/officeDocument/2006/math" xmlns:v="urn:schemas-microsoft-com:vml" xmlns:wp14="http://schemas.microsoft.com/office/word/2010/wordprocessingDrawing" xmlns:wp="http://schemas.openxmlformats.org/drawingml/2006/wordprocessingDrawing" xmlns:w10="urn:schemas-microsoft-com:office:word" xmlns:w="http://schemas.openxmlformats.org/wordprocessingml/2006/main" xmlns:w14="http://schemas.microsoft.com/office/word/2010/wordml" xmlns:w15="http://schemas.microsoft.com/office/word/2012/wordml" xmlns:w16cex="http://schemas.microsoft.com/office/word/2018/wordml/cex" xmlns:w16cid="http://schemas.microsoft.com/office/word/2016/wordml/cid" xmlns:w16="http://schemas.microsoft.com/office/word/2018/wordml" xmlns:w16du="http://schemas.microsoft.com/office/word/2023/wordml/word16du" xmlns:w16sdtdh="http://schemas.microsoft.com/office/word/2020/wordml/sdtdatahash" xmlns:w16sdtfl="http://schemas.microsoft.com/office/word/2024/wordml/sdtformatlock" xmlns:w16se="http://schemas.microsoft.com/office/word/2015/wordml/symex" xmlns:wpg="http://schemas.microsoft.com/office/word/2010/wordprocessingGroup" xmlns:wpi="http://schemas.microsoft.com/office/word/2010/wordprocessingInk" xmlns:wne="http://schemas.microsoft.com/office/word/2006/wordml" xmlns:wps="http://schemas.microsoft.com/office/word/2010/wordprocessingShape" mc:Ignorable="w14 w15 w16se w16cid w16 w16cex w16sdtdh w16sdtfl w16du wp14">
+  <w:p>
+    <w:pPr>
+      <w:pStyle w:val="Header"/>
       <w:rPr>
         <w:lang w:val="en-US"/>
       </w:rPr>
@@ -678,7 +768,21 @@
       <w:rPr>
         <w:lang w:val="en-US"/>
       </w:rPr>
-      <w:t>Another header</w:t>
+      <w:t xml:space="preserve">Another </w:t>
+    </w:r>
+    <w:r>
+      <w:rPr>
+        <w:b/>
+        <w:bCs/>
+        <w:lang w:val="en-US"/>
+      </w:rPr>
+      <w:t>header</w:t>
+    </w:r>
+    <w:r>
+      <w:rPr>
+        <w:lang w:val="en-US"/>
+      </w:rPr>
+      <w:t xml:space="preserve"> in bold</w:t>
     </w:r>
   </w:p>
   <w:p>

</xml_diff>